<commit_message>
Mas casos de prueba
</commit_message>
<xml_diff>
--- a/docs/Análisis Tienda Virtual Mercado Libre.docx
+++ b/docs/Análisis Tienda Virtual Mercado Libre.docx
@@ -5601,7 +5601,6 @@
                 <w:szCs w:val="24"/>
               </w:rPr>
             </w:pPr>
-            <w:proofErr w:type="gramStart"/>
             <w:r>
               <w:rPr>
                 <w:rFonts w:ascii="Times New Roman" w:eastAsia="Times New Roman" w:hAnsi="Times New Roman" w:cs="Times New Roman"/>
@@ -5626,7 +5625,6 @@
               </w:rPr>
               <w:t xml:space="preserve"> aumentar</w:t>
             </w:r>
-            <w:proofErr w:type="gramEnd"/>
           </w:p>
         </w:tc>
         <w:tc>
@@ -9404,22 +9402,13 @@
               </w:rPr>
               <w:t xml:space="preserve">l usuario </w:t>
             </w:r>
-            <w:proofErr w:type="gramStart"/>
-            <w:r>
-              <w:rPr>
-                <w:rFonts w:ascii="Times New Roman" w:eastAsia="Times New Roman" w:hAnsi="Times New Roman" w:cs="Times New Roman"/>
-                <w:sz w:val="24"/>
-                <w:szCs w:val="24"/>
-              </w:rPr>
-              <w:t>deb</w:t>
-            </w:r>
-            <w:r>
-              <w:rPr>
-                <w:rFonts w:ascii="Times New Roman" w:eastAsia="Times New Roman" w:hAnsi="Times New Roman" w:cs="Times New Roman"/>
-                <w:sz w:val="24"/>
-                <w:szCs w:val="24"/>
-              </w:rPr>
-              <w:t xml:space="preserve">erá </w:t>
+            <w:r>
+              <w:rPr>
+                <w:rFonts w:ascii="Times New Roman" w:eastAsia="Times New Roman" w:hAnsi="Times New Roman" w:cs="Times New Roman"/>
+                <w:sz w:val="24"/>
+                <w:szCs w:val="24"/>
+              </w:rPr>
+              <w:t xml:space="preserve">deberá </w:t>
             </w:r>
             <w:r>
               <w:rPr>
@@ -9428,9 +9417,8 @@
                 <w:szCs w:val="24"/>
                 <w:highlight w:val="red"/>
               </w:rPr>
-              <w:t xml:space="preserve"> seleccionar</w:t>
-            </w:r>
-            <w:proofErr w:type="gramEnd"/>
+              <w:t>seleccionar</w:t>
+            </w:r>
             <w:r>
               <w:rPr>
                 <w:rFonts w:ascii="Times New Roman" w:eastAsia="Times New Roman" w:hAnsi="Times New Roman" w:cs="Times New Roman"/>

</xml_diff>